<commit_message>
added explanation for diagrams
</commit_message>
<xml_diff>
--- a/Architecture/Client-server.docx
+++ b/Architecture/Client-server.docx
@@ -1,6 +1,6 @@
 
 <file path=word/document.xml><?xml version="1.0" encoding="utf-8"?>
-<w:document xmlns:wpc="http://schemas.microsoft.com/office/word/2010/wordprocessingCanvas" xmlns:cx="http://schemas.microsoft.com/office/drawing/2014/chartex" xmlns:cx1="http://schemas.microsoft.com/office/drawing/2015/9/8/chartex" xmlns:cx2="http://schemas.microsoft.com/office/drawing/2015/10/21/chartex" xmlns:cx3="http://schemas.microsoft.com/office/drawing/2016/5/9/chartex" xmlns:cx4="http://schemas.microsoft.com/office/drawing/2016/5/10/chartex" xmlns:cx5="http://schemas.microsoft.com/office/drawing/2016/5/11/chartex" xmlns:cx6="http://schemas.microsoft.com/office/drawing/2016/5/12/chartex" xmlns:cx7="http://schemas.microsoft.com/office/drawing/2016/5/13/chartex" xmlns:cx8="http://schemas.microsoft.com/office/drawing/2016/5/14/chartex" xmlns:mc="http://schemas.openxmlformats.org/markup-compatibility/2006" xmlns:aink="http://schemas.microsoft.com/office/drawing/2016/ink" xmlns:am3d="http://schemas.microsoft.com/office/drawing/2017/model3d" xmlns:o="urn:schemas-microsoft-com:office:office" xmlns:oel="http://schemas.microsoft.com/office/2019/extlst" xmlns:r="http://schemas.openxmlformats.org/officeDocument/2006/relationships" xmlns:m="http://schemas.openxmlformats.org/officeDocument/2006/math" xmlns:v="urn:schemas-microsoft-com:vml" xmlns:wp14="http://schemas.microsoft.com/office/word/2010/wordprocessingDrawing" xmlns:wp="http://schemas.openxmlformats.org/drawingml/2006/wordprocessingDrawing" xmlns:w10="urn:schemas-microsoft-com:office:word" xmlns:w="http://schemas.openxmlformats.org/wordprocessingml/2006/main" xmlns:w14="http://schemas.microsoft.com/office/word/2010/wordml" xmlns:w15="http://schemas.microsoft.com/office/word/2012/wordml" xmlns:w16cex="http://schemas.microsoft.com/office/word/2018/wordml/cex" xmlns:w16cid="http://schemas.microsoft.com/office/word/2016/wordml/cid" xmlns:w16="http://schemas.microsoft.com/office/word/2018/wordml" xmlns:w16sdtdh="http://schemas.microsoft.com/office/word/2020/wordml/sdtdatahash" xmlns:w16se="http://schemas.microsoft.com/office/word/2015/wordml/symex" xmlns:wpg="http://schemas.microsoft.com/office/word/2010/wordprocessingGroup" xmlns:wpi="http://schemas.microsoft.com/office/word/2010/wordprocessingInk" xmlns:wne="http://schemas.microsoft.com/office/word/2006/wordml" xmlns:wps="http://schemas.microsoft.com/office/word/2010/wordprocessingShape" mc:Ignorable="w14 w15 w16se w16cid w16 w16cex w16sdtdh wp14">
+<w:document xmlns:wpc="http://schemas.microsoft.com/office/word/2010/wordprocessingCanvas" xmlns:cx="http://schemas.microsoft.com/office/drawing/2014/chartex" xmlns:cx1="http://schemas.microsoft.com/office/drawing/2015/9/8/chartex" xmlns:cx2="http://schemas.microsoft.com/office/drawing/2015/10/21/chartex" xmlns:cx3="http://schemas.microsoft.com/office/drawing/2016/5/9/chartex" xmlns:cx4="http://schemas.microsoft.com/office/drawing/2016/5/10/chartex" xmlns:cx5="http://schemas.microsoft.com/office/drawing/2016/5/11/chartex" xmlns:cx6="http://schemas.microsoft.com/office/drawing/2016/5/12/chartex" xmlns:cx7="http://schemas.microsoft.com/office/drawing/2016/5/13/chartex" xmlns:cx8="http://schemas.microsoft.com/office/drawing/2016/5/14/chartex" xmlns:mc="http://schemas.openxmlformats.org/markup-compatibility/2006" xmlns:aink="http://schemas.microsoft.com/office/drawing/2016/ink" xmlns:am3d="http://schemas.microsoft.com/office/drawing/2017/model3d" xmlns:o="urn:schemas-microsoft-com:office:office" xmlns:r="http://schemas.openxmlformats.org/officeDocument/2006/relationships" xmlns:m="http://schemas.openxmlformats.org/officeDocument/2006/math" xmlns:v="urn:schemas-microsoft-com:vml" xmlns:wp14="http://schemas.microsoft.com/office/word/2010/wordprocessingDrawing" xmlns:wp="http://schemas.openxmlformats.org/drawingml/2006/wordprocessingDrawing" xmlns:w10="urn:schemas-microsoft-com:office:word" xmlns:w="http://schemas.openxmlformats.org/wordprocessingml/2006/main" xmlns:w14="http://schemas.microsoft.com/office/word/2010/wordml" xmlns:w15="http://schemas.microsoft.com/office/word/2012/wordml" xmlns:w16cex="http://schemas.microsoft.com/office/word/2018/wordml/cex" xmlns:w16cid="http://schemas.microsoft.com/office/word/2016/wordml/cid" xmlns:w16="http://schemas.microsoft.com/office/word/2018/wordml" xmlns:w16se="http://schemas.microsoft.com/office/word/2015/wordml/symex" xmlns:wpg="http://schemas.microsoft.com/office/word/2010/wordprocessingGroup" xmlns:wpi="http://schemas.microsoft.com/office/word/2010/wordprocessingInk" xmlns:wne="http://schemas.microsoft.com/office/word/2006/wordml" xmlns:wps="http://schemas.microsoft.com/office/word/2010/wordprocessingShape" mc:Ignorable="w14 w15 w16se w16cid w16 w16cex wp14">
   <w:body>
     <w:p>
       <w:pPr>
@@ -454,25 +454,7 @@
           <w:sz w:val="20"/>
           <w:szCs w:val="20"/>
         </w:rPr>
-        <w:t xml:space="preserve"> each request from client to server will be independent. This is will be </w:t>
-      </w:r>
-      <w:proofErr w:type="gramStart"/>
-      <w:r>
-        <w:rPr>
-          <w:rFonts w:ascii="Cambria" w:hAnsi="Cambria"/>
-          <w:sz w:val="20"/>
-          <w:szCs w:val="20"/>
-        </w:rPr>
-        <w:t>import</w:t>
-      </w:r>
-      <w:proofErr w:type="gramEnd"/>
-      <w:r>
-        <w:rPr>
-          <w:rFonts w:ascii="Cambria" w:hAnsi="Cambria"/>
-          <w:sz w:val="20"/>
-          <w:szCs w:val="20"/>
-        </w:rPr>
-        <w:t xml:space="preserve"> feature for chatroom as each service will be independent from each other like creating new chatroom, sending message, opening embedded IDE, etc.</w:t>
+        <w:t xml:space="preserve"> each request from client to server will be independent. This is will be import feature for chatroom as each service will be independent from each other like creating new chatroom, sending message, opening embedded IDE, etc.</w:t>
       </w:r>
     </w:p>
     <w:p>
@@ -577,6 +559,227 @@
     <w:p>
       <w:pPr>
         <w:ind w:left="720"/>
+        <w:rPr>
+          <w:rFonts w:ascii="Cambria" w:hAnsi="Cambria"/>
+          <w:sz w:val="20"/>
+          <w:szCs w:val="20"/>
+        </w:rPr>
+      </w:pPr>
+    </w:p>
+    <w:p>
+      <w:pPr>
+        <w:ind w:left="720"/>
+        <w:rPr>
+          <w:rFonts w:ascii="Cambria" w:hAnsi="Cambria"/>
+          <w:sz w:val="20"/>
+          <w:szCs w:val="20"/>
+        </w:rPr>
+      </w:pPr>
+    </w:p>
+    <w:p>
+      <w:pPr>
+        <w:ind w:left="720"/>
+        <w:rPr>
+          <w:rFonts w:ascii="Cambria" w:hAnsi="Cambria"/>
+          <w:sz w:val="20"/>
+          <w:szCs w:val="20"/>
+        </w:rPr>
+      </w:pPr>
+    </w:p>
+    <w:p>
+      <w:pPr>
+        <w:ind w:left="720"/>
+        <w:rPr>
+          <w:rFonts w:ascii="Cambria" w:hAnsi="Cambria"/>
+          <w:sz w:val="20"/>
+          <w:szCs w:val="20"/>
+        </w:rPr>
+      </w:pPr>
+    </w:p>
+    <w:p>
+      <w:pPr>
+        <w:ind w:left="720"/>
+        <w:rPr>
+          <w:rFonts w:ascii="Cambria" w:hAnsi="Cambria"/>
+          <w:sz w:val="20"/>
+          <w:szCs w:val="20"/>
+        </w:rPr>
+      </w:pPr>
+    </w:p>
+    <w:p>
+      <w:pPr>
+        <w:ind w:left="720"/>
+        <w:rPr>
+          <w:rFonts w:ascii="Cambria" w:hAnsi="Cambria"/>
+          <w:sz w:val="20"/>
+          <w:szCs w:val="20"/>
+        </w:rPr>
+      </w:pPr>
+    </w:p>
+    <w:p>
+      <w:pPr>
+        <w:ind w:left="720"/>
+        <w:rPr>
+          <w:rFonts w:ascii="Cambria" w:hAnsi="Cambria"/>
+          <w:sz w:val="20"/>
+          <w:szCs w:val="20"/>
+        </w:rPr>
+      </w:pPr>
+    </w:p>
+    <w:p>
+      <w:pPr>
+        <w:pStyle w:val="Heading1"/>
+      </w:pPr>
+      <w:r>
+        <w:rPr>
+          <w:rFonts w:ascii="Cambria" w:hAnsi="Cambria"/>
+          <w:noProof/>
+          <w:sz w:val="20"/>
+          <w:szCs w:val="20"/>
+        </w:rPr>
+        <w:lastRenderedPageBreak/>
+        <w:drawing>
+          <wp:anchor distT="0" distB="0" distL="114300" distR="114300" simplePos="0" relativeHeight="251658240" behindDoc="0" locked="0" layoutInCell="1" allowOverlap="1" wp14:anchorId="36FAF0A7" wp14:editId="464FC5AB">
+            <wp:simplePos x="0" y="0"/>
+            <wp:positionH relativeFrom="column">
+              <wp:posOffset>23495</wp:posOffset>
+            </wp:positionH>
+            <wp:positionV relativeFrom="paragraph">
+              <wp:posOffset>337619</wp:posOffset>
+            </wp:positionV>
+            <wp:extent cx="5731510" cy="4436745"/>
+            <wp:effectExtent l="0" t="0" r="0" b="0"/>
+            <wp:wrapTopAndBottom/>
+            <wp:docPr id="1" name="Picture 1"/>
+            <wp:cNvGraphicFramePr>
+              <a:graphicFrameLocks xmlns:a="http://schemas.openxmlformats.org/drawingml/2006/main" noChangeAspect="1"/>
+            </wp:cNvGraphicFramePr>
+            <a:graphic xmlns:a="http://schemas.openxmlformats.org/drawingml/2006/main">
+              <a:graphicData uri="http://schemas.openxmlformats.org/drawingml/2006/picture">
+                <pic:pic xmlns:pic="http://schemas.openxmlformats.org/drawingml/2006/picture">
+                  <pic:nvPicPr>
+                    <pic:cNvPr id="1" name="Picture 1"/>
+                    <pic:cNvPicPr/>
+                  </pic:nvPicPr>
+                  <pic:blipFill>
+                    <a:blip r:embed="rId5" cstate="print">
+                      <a:extLst>
+                        <a:ext uri="{28A0092B-C50C-407E-A947-70E740481C1C}">
+                          <a14:useLocalDpi xmlns:a14="http://schemas.microsoft.com/office/drawing/2010/main" val="0"/>
+                        </a:ext>
+                      </a:extLst>
+                    </a:blip>
+                    <a:stretch>
+                      <a:fillRect/>
+                    </a:stretch>
+                  </pic:blipFill>
+                  <pic:spPr>
+                    <a:xfrm>
+                      <a:off x="0" y="0"/>
+                      <a:ext cx="5731510" cy="4436745"/>
+                    </a:xfrm>
+                    <a:prstGeom prst="rect">
+                      <a:avLst/>
+                    </a:prstGeom>
+                  </pic:spPr>
+                </pic:pic>
+              </a:graphicData>
+            </a:graphic>
+            <wp14:sizeRelH relativeFrom="page">
+              <wp14:pctWidth>0</wp14:pctWidth>
+            </wp14:sizeRelH>
+            <wp14:sizeRelV relativeFrom="page">
+              <wp14:pctHeight>0</wp14:pctHeight>
+            </wp14:sizeRelV>
+          </wp:anchor>
+        </w:drawing>
+      </w:r>
+      <w:r>
+        <w:t xml:space="preserve">Client- Server </w:t>
+      </w:r>
+      <w:r>
+        <w:t>Architecture Diagram</w:t>
+      </w:r>
+    </w:p>
+    <w:p>
+      <w:pPr>
+        <w:rPr>
+          <w:rFonts w:ascii="Cambria" w:hAnsi="Cambria"/>
+          <w:sz w:val="20"/>
+          <w:szCs w:val="20"/>
+        </w:rPr>
+      </w:pPr>
+    </w:p>
+    <w:p>
+      <w:pPr>
+        <w:rPr>
+          <w:rFonts w:ascii="Cambria" w:hAnsi="Cambria"/>
+          <w:sz w:val="20"/>
+          <w:szCs w:val="20"/>
+        </w:rPr>
+      </w:pPr>
+      <w:r>
+        <w:rPr>
+          <w:rFonts w:ascii="Cambria" w:hAnsi="Cambria"/>
+          <w:sz w:val="20"/>
+          <w:szCs w:val="20"/>
+        </w:rPr>
+        <w:t xml:space="preserve">In </w:t>
+      </w:r>
+      <w:r>
+        <w:rPr>
+          <w:rFonts w:ascii="Cambria" w:hAnsi="Cambria"/>
+          <w:sz w:val="20"/>
+          <w:szCs w:val="20"/>
+        </w:rPr>
+        <w:t xml:space="preserve">this diagram, there are 2 main components: clients and application server. Client is the front-end, responsible for displays and UI and application server is the backend, comprising </w:t>
+      </w:r>
+      <w:r>
+        <w:rPr>
+          <w:rFonts w:ascii="Cambria" w:hAnsi="Cambria"/>
+          <w:sz w:val="20"/>
+          <w:szCs w:val="20"/>
+        </w:rPr>
+        <w:t xml:space="preserve">different layers that control the functionality, such as database, model, controller, etc. </w:t>
+      </w:r>
+    </w:p>
+    <w:p>
+      <w:pPr>
+        <w:rPr>
+          <w:rFonts w:ascii="Cambria" w:hAnsi="Cambria"/>
+          <w:sz w:val="20"/>
+          <w:szCs w:val="20"/>
+        </w:rPr>
+      </w:pPr>
+    </w:p>
+    <w:p>
+      <w:pPr>
+        <w:rPr>
+          <w:rFonts w:ascii="Cambria" w:hAnsi="Cambria"/>
+          <w:sz w:val="20"/>
+          <w:szCs w:val="20"/>
+        </w:rPr>
+      </w:pPr>
+      <w:r>
+        <w:rPr>
+          <w:rFonts w:ascii="Cambria" w:hAnsi="Cambria"/>
+          <w:sz w:val="20"/>
+          <w:szCs w:val="20"/>
+        </w:rPr>
+        <w:t xml:space="preserve">When a client makes a request of any kind, it will be passed to host server then to application server. The application server </w:t>
+      </w:r>
+      <w:r>
+        <w:rPr>
+          <w:rFonts w:ascii="Cambria" w:hAnsi="Cambria"/>
+          <w:sz w:val="20"/>
+          <w:szCs w:val="20"/>
+        </w:rPr>
+        <w:t xml:space="preserve">will then pass this to a specific server that are responsible for that request. For example, when a new user is registered, it will be passed to user server to handle that request. Unlike MVC architecture, client-server does not represent the inner structure of backend well. </w:t>
+      </w:r>
+    </w:p>
+    <w:p>
+      <w:pPr>
+        <w:ind w:firstLine="720"/>
         <w:rPr>
           <w:rFonts w:ascii="Cambria" w:hAnsi="Cambria"/>
           <w:sz w:val="20"/>
@@ -595,7 +798,7 @@
 </file>
 
 <file path=word/numbering.xml><?xml version="1.0" encoding="utf-8"?>
-<w:numbering xmlns:wpc="http://schemas.microsoft.com/office/word/2010/wordprocessingCanvas" xmlns:cx="http://schemas.microsoft.com/office/drawing/2014/chartex" xmlns:cx1="http://schemas.microsoft.com/office/drawing/2015/9/8/chartex" xmlns:cx2="http://schemas.microsoft.com/office/drawing/2015/10/21/chartex" xmlns:cx3="http://schemas.microsoft.com/office/drawing/2016/5/9/chartex" xmlns:cx4="http://schemas.microsoft.com/office/drawing/2016/5/10/chartex" xmlns:cx5="http://schemas.microsoft.com/office/drawing/2016/5/11/chartex" xmlns:cx6="http://schemas.microsoft.com/office/drawing/2016/5/12/chartex" xmlns:cx7="http://schemas.microsoft.com/office/drawing/2016/5/13/chartex" xmlns:cx8="http://schemas.microsoft.com/office/drawing/2016/5/14/chartex" xmlns:mc="http://schemas.openxmlformats.org/markup-compatibility/2006" xmlns:aink="http://schemas.microsoft.com/office/drawing/2016/ink" xmlns:am3d="http://schemas.microsoft.com/office/drawing/2017/model3d" xmlns:o="urn:schemas-microsoft-com:office:office" xmlns:oel="http://schemas.microsoft.com/office/2019/extlst" xmlns:r="http://schemas.openxmlformats.org/officeDocument/2006/relationships" xmlns:m="http://schemas.openxmlformats.org/officeDocument/2006/math" xmlns:v="urn:schemas-microsoft-com:vml" xmlns:wp14="http://schemas.microsoft.com/office/word/2010/wordprocessingDrawing" xmlns:wp="http://schemas.openxmlformats.org/drawingml/2006/wordprocessingDrawing" xmlns:w10="urn:schemas-microsoft-com:office:word" xmlns:w="http://schemas.openxmlformats.org/wordprocessingml/2006/main" xmlns:w14="http://schemas.microsoft.com/office/word/2010/wordml" xmlns:w15="http://schemas.microsoft.com/office/word/2012/wordml" xmlns:w16cex="http://schemas.microsoft.com/office/word/2018/wordml/cex" xmlns:w16cid="http://schemas.microsoft.com/office/word/2016/wordml/cid" xmlns:w16="http://schemas.microsoft.com/office/word/2018/wordml" xmlns:w16sdtdh="http://schemas.microsoft.com/office/word/2020/wordml/sdtdatahash" xmlns:w16se="http://schemas.microsoft.com/office/word/2015/wordml/symex" xmlns:wpg="http://schemas.microsoft.com/office/word/2010/wordprocessingGroup" xmlns:wpi="http://schemas.microsoft.com/office/word/2010/wordprocessingInk" xmlns:wne="http://schemas.microsoft.com/office/word/2006/wordml" xmlns:wps="http://schemas.microsoft.com/office/word/2010/wordprocessingShape" mc:Ignorable="w14 w15 w16se w16cid w16 w16cex w16sdtdh wp14">
+<w:numbering xmlns:wpc="http://schemas.microsoft.com/office/word/2010/wordprocessingCanvas" xmlns:cx="http://schemas.microsoft.com/office/drawing/2014/chartex" xmlns:cx1="http://schemas.microsoft.com/office/drawing/2015/9/8/chartex" xmlns:cx2="http://schemas.microsoft.com/office/drawing/2015/10/21/chartex" xmlns:cx3="http://schemas.microsoft.com/office/drawing/2016/5/9/chartex" xmlns:cx4="http://schemas.microsoft.com/office/drawing/2016/5/10/chartex" xmlns:cx5="http://schemas.microsoft.com/office/drawing/2016/5/11/chartex" xmlns:cx6="http://schemas.microsoft.com/office/drawing/2016/5/12/chartex" xmlns:cx7="http://schemas.microsoft.com/office/drawing/2016/5/13/chartex" xmlns:cx8="http://schemas.microsoft.com/office/drawing/2016/5/14/chartex" xmlns:mc="http://schemas.openxmlformats.org/markup-compatibility/2006" xmlns:aink="http://schemas.microsoft.com/office/drawing/2016/ink" xmlns:am3d="http://schemas.microsoft.com/office/drawing/2017/model3d" xmlns:o="urn:schemas-microsoft-com:office:office" xmlns:r="http://schemas.openxmlformats.org/officeDocument/2006/relationships" xmlns:m="http://schemas.openxmlformats.org/officeDocument/2006/math" xmlns:v="urn:schemas-microsoft-com:vml" xmlns:wp14="http://schemas.microsoft.com/office/word/2010/wordprocessingDrawing" xmlns:wp="http://schemas.openxmlformats.org/drawingml/2006/wordprocessingDrawing" xmlns:w10="urn:schemas-microsoft-com:office:word" xmlns:w="http://schemas.openxmlformats.org/wordprocessingml/2006/main" xmlns:w14="http://schemas.microsoft.com/office/word/2010/wordml" xmlns:w15="http://schemas.microsoft.com/office/word/2012/wordml" xmlns:w16cex="http://schemas.microsoft.com/office/word/2018/wordml/cex" xmlns:w16cid="http://schemas.microsoft.com/office/word/2016/wordml/cid" xmlns:w16="http://schemas.microsoft.com/office/word/2018/wordml" xmlns:w16se="http://schemas.microsoft.com/office/word/2015/wordml/symex" xmlns:wpg="http://schemas.microsoft.com/office/word/2010/wordprocessingGroup" xmlns:wpi="http://schemas.microsoft.com/office/word/2010/wordprocessingInk" xmlns:wne="http://schemas.microsoft.com/office/word/2006/wordml" xmlns:wps="http://schemas.microsoft.com/office/word/2010/wordprocessingShape" mc:Ignorable="w14 w15 w16se w16cid w16 w16cex wp14">
   <w:abstractNum w:abstractNumId="0" w15:restartNumberingAfterBreak="0">
     <w:nsid w:val="09E42424"/>
     <w:multiLevelType w:val="hybridMultilevel"/>
@@ -911,20 +1114,20 @@
       </w:rPr>
     </w:lvl>
   </w:abstractNum>
-  <w:num w:numId="1" w16cid:durableId="1613711326">
+  <w:num w:numId="1">
     <w:abstractNumId w:val="1"/>
   </w:num>
-  <w:num w:numId="2" w16cid:durableId="696076565">
+  <w:num w:numId="2">
     <w:abstractNumId w:val="0"/>
   </w:num>
-  <w:num w:numId="3" w16cid:durableId="397439423">
+  <w:num w:numId="3">
     <w:abstractNumId w:val="2"/>
   </w:num>
 </w:numbering>
 </file>
 
 <file path=word/styles.xml><?xml version="1.0" encoding="utf-8"?>
-<w:styles xmlns:mc="http://schemas.openxmlformats.org/markup-compatibility/2006" xmlns:r="http://schemas.openxmlformats.org/officeDocument/2006/relationships" xmlns:w="http://schemas.openxmlformats.org/wordprocessingml/2006/main" xmlns:w14="http://schemas.microsoft.com/office/word/2010/wordml" xmlns:w15="http://schemas.microsoft.com/office/word/2012/wordml" xmlns:w16cex="http://schemas.microsoft.com/office/word/2018/wordml/cex" xmlns:w16cid="http://schemas.microsoft.com/office/word/2016/wordml/cid" xmlns:w16="http://schemas.microsoft.com/office/word/2018/wordml" xmlns:w16sdtdh="http://schemas.microsoft.com/office/word/2020/wordml/sdtdatahash" xmlns:w16se="http://schemas.microsoft.com/office/word/2015/wordml/symex" mc:Ignorable="w14 w15 w16se w16cid w16 w16cex w16sdtdh">
+<w:styles xmlns:mc="http://schemas.openxmlformats.org/markup-compatibility/2006" xmlns:r="http://schemas.openxmlformats.org/officeDocument/2006/relationships" xmlns:w="http://schemas.openxmlformats.org/wordprocessingml/2006/main" xmlns:w14="http://schemas.microsoft.com/office/word/2010/wordml" xmlns:w15="http://schemas.microsoft.com/office/word/2012/wordml" xmlns:w16cex="http://schemas.microsoft.com/office/word/2018/wordml/cex" xmlns:w16cid="http://schemas.microsoft.com/office/word/2016/wordml/cid" xmlns:w16="http://schemas.microsoft.com/office/word/2018/wordml" xmlns:w16se="http://schemas.microsoft.com/office/word/2015/wordml/symex" mc:Ignorable="w14 w15 w16se w16cid w16 w16cex">
   <w:docDefaults>
     <w:rPrDefault>
       <w:rPr>

</xml_diff>